<commit_message>
feat: Remove Sign from HonorCode
</commit_message>
<xml_diff>
--- a/project/documents/m1-UserRequirements/HonorCode21f1003002.docx
+++ b/project/documents/m1-UserRequirements/HonorCode21f1003002.docx
@@ -114,13 +114,6 @@
           <w:bCs/>
         </w:rPr>
       </w:pPr>
-      <w:r>
-        <w:rPr>
-          <w:b/>
-          <w:bCs/>
-        </w:rPr>
-        <w:t>Sign:</w:t>
-      </w:r>
       <w:r>
         <w:rPr>
           <w:b/>
@@ -576,6 +569,7 @@
   <w:style w:type="character" w:default="1" w:styleId="DefaultParagraphFont">
     <w:name w:val="Default Paragraph Font"/>
     <w:uiPriority w:val="1"/>
+    <w:semiHidden/>
     <w:unhideWhenUsed/>
   </w:style>
   <w:style w:type="table" w:default="1" w:styleId="TableNormal">

</xml_diff>

<commit_message>
fix: Add signature to HonorCode
</commit_message>
<xml_diff>
--- a/project/documents/m1-UserRequirements/HonorCode21f1003002.docx
+++ b/project/documents/m1-UserRequirements/HonorCode21f1003002.docx
@@ -88,6 +88,7 @@
       <w:r>
         <w:t xml:space="preserve">declare that, I will not use any ideas, writings, code or work that is not my own or my </w:t>
       </w:r>
+      <w:proofErr w:type="gramStart"/>
       <w:r>
         <w:t>group</w:t>
       </w:r>
@@ -97,6 +98,7 @@
       <w:r>
         <w:t>s</w:t>
       </w:r>
+      <w:proofErr w:type="gramEnd"/>
       <w:r>
         <w:t xml:space="preserve"> with the intention of claiming it my or my group’s work. And all the work that I will submit as part of this project I will not share that outside my group with anybody directly or indirectly or upload that on any public forums on the internet.</w:t>
       </w:r>
@@ -120,7 +122,73 @@
           <w:bCs/>
           <w:noProof/>
         </w:rPr>
-        <w:t xml:space="preserve"> </w:t>
+        <w:drawing>
+          <wp:anchor distT="0" distB="0" distL="114300" distR="114300" simplePos="0" relativeHeight="251658240" behindDoc="1" locked="0" layoutInCell="1" allowOverlap="1" wp14:anchorId="297E69F4" wp14:editId="14AF7765">
+            <wp:simplePos x="0" y="0"/>
+            <wp:positionH relativeFrom="column">
+              <wp:posOffset>400380</wp:posOffset>
+            </wp:positionH>
+            <wp:positionV relativeFrom="paragraph">
+              <wp:posOffset>175895</wp:posOffset>
+            </wp:positionV>
+            <wp:extent cx="718820" cy="351155"/>
+            <wp:effectExtent l="0" t="0" r="5080" b="0"/>
+            <wp:wrapThrough wrapText="bothSides">
+              <wp:wrapPolygon edited="0">
+                <wp:start x="0" y="0"/>
+                <wp:lineTo x="0" y="19920"/>
+                <wp:lineTo x="21180" y="19920"/>
+                <wp:lineTo x="21180" y="0"/>
+                <wp:lineTo x="0" y="0"/>
+              </wp:wrapPolygon>
+            </wp:wrapThrough>
+            <wp:docPr id="1" name="Picture 1"/>
+            <wp:cNvGraphicFramePr>
+              <a:graphicFrameLocks xmlns:a="http://schemas.openxmlformats.org/drawingml/2006/main" noChangeAspect="1"/>
+            </wp:cNvGraphicFramePr>
+            <a:graphic xmlns:a="http://schemas.openxmlformats.org/drawingml/2006/main">
+              <a:graphicData uri="http://schemas.openxmlformats.org/drawingml/2006/picture">
+                <pic:pic xmlns:pic="http://schemas.openxmlformats.org/drawingml/2006/picture">
+                  <pic:nvPicPr>
+                    <pic:cNvPr id="0" name="Picture 1"/>
+                    <pic:cNvPicPr>
+                      <a:picLocks noChangeAspect="1" noChangeArrowheads="1"/>
+                    </pic:cNvPicPr>
+                  </pic:nvPicPr>
+                  <pic:blipFill rotWithShape="1">
+                    <a:blip r:embed="rId4" cstate="print">
+                      <a:extLst>
+                        <a:ext uri="{28A0092B-C50C-407E-A947-70E740481C1C}">
+                          <a14:useLocalDpi xmlns:a14="http://schemas.microsoft.com/office/drawing/2010/main" val="0"/>
+                        </a:ext>
+                      </a:extLst>
+                    </a:blip>
+                    <a:srcRect l="12403" t="3201" r="13425" b="21284"/>
+                    <a:stretch/>
+                  </pic:blipFill>
+                  <pic:spPr bwMode="auto">
+                    <a:xfrm>
+                      <a:off x="0" y="0"/>
+                      <a:ext cx="718820" cy="351155"/>
+                    </a:xfrm>
+                    <a:prstGeom prst="rect">
+                      <a:avLst/>
+                    </a:prstGeom>
+                    <a:noFill/>
+                    <a:ln>
+                      <a:noFill/>
+                    </a:ln>
+                    <a:extLst>
+                      <a:ext uri="{53640926-AAD7-44D8-BBD7-CCE9431645EC}">
+                        <a14:shadowObscured xmlns:a14="http://schemas.microsoft.com/office/drawing/2010/main"/>
+                      </a:ext>
+                    </a:extLst>
+                  </pic:spPr>
+                </pic:pic>
+              </a:graphicData>
+            </a:graphic>
+          </wp:anchor>
+        </w:drawing>
       </w:r>
       <w:r>
         <w:rPr>
@@ -128,6 +196,13 @@
           <w:bCs/>
         </w:rPr>
         <w:br/>
+      </w:r>
+      <w:r>
+        <w:rPr>
+          <w:b/>
+          <w:bCs/>
+        </w:rPr>
+        <w:t xml:space="preserve">Sign: </w:t>
       </w:r>
     </w:p>
     <w:p>

</xml_diff>